<commit_message>
00:16 Driect3D 12 calculation 2 KKH
</commit_message>
<xml_diff>
--- a/Common/190415_190419/DX12_KKH.docx
+++ b/Common/190415_190419/DX12_KKH.docx
@@ -5,7 +5,6 @@
     <w:p>
       <w:pPr>
         <w:rPr>
-          <w:rFonts w:hint="eastAsia"/>
           <w:b/>
           <w:sz w:val="26"/>
           <w:szCs w:val="26"/>
@@ -24,7 +23,6 @@
     <w:p>
       <w:pPr>
         <w:rPr>
-          <w:rFonts w:hint="eastAsia"/>
           <w:b/>
         </w:rPr>
       </w:pPr>
@@ -47,409 +45,378 @@
           <w:b/>
         </w:rPr>
         <w:t xml:space="preserve"> 자원</w:t>
+      </w:r>
+    </w:p>
+    <w:p>
+      <w:r>
+        <w:rPr>
+          <w:rFonts w:hint="eastAsia"/>
+        </w:rPr>
+        <w:t>- CPU와 GPU는 병렬로 작동</w:t>
+      </w:r>
+    </w:p>
+    <w:p>
+      <w:r>
+        <w:rPr>
+          <w:rFonts w:hint="eastAsia"/>
+        </w:rPr>
+        <w:t>- CPU는 명령 목록들을 구축하고 제출.</w:t>
+      </w:r>
+    </w:p>
+    <w:p>
+      <w:r>
+        <w:rPr>
+          <w:rFonts w:hint="eastAsia"/>
+        </w:rPr>
+        <w:t xml:space="preserve">- GPU는 명령 </w:t>
+      </w:r>
+      <w:proofErr w:type="spellStart"/>
+      <w:r>
+        <w:rPr>
+          <w:rFonts w:hint="eastAsia"/>
+        </w:rPr>
+        <w:t>대기열에</w:t>
+      </w:r>
+      <w:proofErr w:type="spellEnd"/>
+      <w:r>
+        <w:rPr>
+          <w:rFonts w:hint="eastAsia"/>
+        </w:rPr>
+        <w:t xml:space="preserve"> 담긴 명령들을 처리.</w:t>
+      </w:r>
+    </w:p>
+    <w:p/>
+    <w:p>
+      <w:pPr>
+        <w:rPr>
+          <w:rFonts w:asciiTheme="minorEastAsia" w:hAnsiTheme="minorEastAsia"/>
+        </w:rPr>
+      </w:pPr>
+      <w:r>
+        <w:rPr>
+          <w:rFonts w:asciiTheme="minorEastAsia" w:hAnsiTheme="minorEastAsia" w:hint="eastAsia"/>
+          <w:b/>
+        </w:rPr>
+        <w:t xml:space="preserve">※ </w:t>
+      </w:r>
+      <w:proofErr w:type="spellStart"/>
+      <w:r>
+        <w:rPr>
+          <w:rFonts w:asciiTheme="minorEastAsia" w:hAnsiTheme="minorEastAsia" w:hint="eastAsia"/>
+          <w:b/>
+        </w:rPr>
+        <w:t>FlushCommandQueue</w:t>
+      </w:r>
+      <w:proofErr w:type="spellEnd"/>
+      <w:r>
+        <w:rPr>
+          <w:rFonts w:asciiTheme="minorEastAsia" w:hAnsiTheme="minorEastAsia" w:hint="eastAsia"/>
+        </w:rPr>
+        <w:t xml:space="preserve"> 함수를 호출하여 해당 프레임의 모든 명령이 실행되기를 기다림. 동기화 문제를 확실히 해결하지만 비효율적임.</w:t>
+      </w:r>
+    </w:p>
+    <w:p>
+      <w:pPr>
+        <w:rPr>
+          <w:rFonts w:asciiTheme="minorEastAsia" w:hAnsiTheme="minorEastAsia"/>
+        </w:rPr>
+      </w:pPr>
+      <w:r>
+        <w:rPr>
+          <w:rFonts w:asciiTheme="minorEastAsia" w:hAnsiTheme="minorEastAsia" w:hint="eastAsia"/>
+        </w:rPr>
+        <w:tab/>
+        <w:t>1. 한 프레임의 시작에서 GPU는 처리할 명령이 하나 없는 상황에 부닥침.</w:t>
+      </w:r>
+    </w:p>
+    <w:p>
+      <w:r>
+        <w:rPr>
+          <w:rFonts w:asciiTheme="minorEastAsia" w:hAnsiTheme="minorEastAsia" w:hint="eastAsia"/>
+        </w:rPr>
+        <w:tab/>
+        <w:t xml:space="preserve">2. 반대로, 한 프레임 끝에서 CPU와 GPU가 명령들을 모두 처리할 </w:t>
+      </w:r>
+      <w:proofErr w:type="spellStart"/>
+      <w:r>
+        <w:rPr>
+          <w:rFonts w:asciiTheme="minorEastAsia" w:hAnsiTheme="minorEastAsia" w:hint="eastAsia"/>
+        </w:rPr>
+        <w:t>떄까지</w:t>
+      </w:r>
+      <w:proofErr w:type="spellEnd"/>
+      <w:r>
+        <w:rPr>
+          <w:rFonts w:asciiTheme="minorEastAsia" w:hAnsiTheme="minorEastAsia" w:hint="eastAsia"/>
+        </w:rPr>
+        <w:t xml:space="preserve"> 기다려야 함.</w:t>
+      </w:r>
+    </w:p>
+    <w:p/>
+    <w:p>
+      <w:r>
+        <w:rPr>
+          <w:rFonts w:asciiTheme="minorEastAsia" w:hAnsiTheme="minorEastAsia" w:hint="eastAsia"/>
+          <w:b/>
+        </w:rPr>
+        <w:t>※</w:t>
+      </w:r>
+      <w:r>
+        <w:rPr>
+          <w:rFonts w:hint="eastAsia"/>
+          <w:b/>
+        </w:rPr>
+        <w:t xml:space="preserve"> 프레임 자원 (Frame </w:t>
+      </w:r>
+      <w:proofErr w:type="spellStart"/>
+      <w:r>
+        <w:rPr>
+          <w:rFonts w:hint="eastAsia"/>
+          <w:b/>
+        </w:rPr>
+        <w:t>resourse</w:t>
+      </w:r>
+      <w:proofErr w:type="spellEnd"/>
+      <w:r>
+        <w:rPr>
+          <w:rFonts w:hint="eastAsia"/>
+          <w:b/>
+        </w:rPr>
+        <w:t>)</w:t>
+      </w:r>
+      <w:r>
+        <w:rPr>
+          <w:rFonts w:hint="eastAsia"/>
+        </w:rPr>
+        <w:t xml:space="preserve"> - 매 프레임 CPU가 수행해야 하는 자원들을 순환 배열(circular array)로 관리.</w:t>
+      </w:r>
+    </w:p>
+    <w:p>
+      <w:r>
+        <w:rPr>
+          <w:rFonts w:hint="eastAsia"/>
+        </w:rPr>
+        <w:t xml:space="preserve">1. </w:t>
+      </w:r>
+      <w:r>
+        <w:rPr>
+          <w:rFonts w:hint="eastAsia"/>
+        </w:rPr>
+        <w:t xml:space="preserve">프레임 n에서 CPU는 프레임 자원 배열을 훑으며 다음 번 가용 프레임 지원(즉, GPU가 사용하지 않는)을 찾음. </w:t>
+      </w:r>
+    </w:p>
+    <w:p>
+      <w:r>
+        <w:rPr>
+          <w:rFonts w:hint="eastAsia"/>
+        </w:rPr>
+        <w:t xml:space="preserve">2. </w:t>
+      </w:r>
+      <w:r>
+        <w:rPr>
+          <w:rFonts w:hint="eastAsia"/>
+        </w:rPr>
+        <w:t>GPU가 이전 프레임을 처리하는 동안 CPU는 그런 가용 프레임 자원을 적절히 갱신하고 프레임 n을 위한 명령 목록들을 구축해서 제출</w:t>
+      </w:r>
+    </w:p>
+    <w:p>
+      <w:r>
+        <w:rPr>
+          <w:rFonts w:hint="eastAsia"/>
+        </w:rPr>
+        <w:t xml:space="preserve">3. </w:t>
+      </w:r>
+      <w:r>
+        <w:rPr>
+          <w:rFonts w:hint="eastAsia"/>
+        </w:rPr>
+        <w:t>프레임 n+1로 넘어가서 같은 과정을 반복</w:t>
+      </w:r>
+    </w:p>
+    <w:p>
+      <w:r>
+        <w:rPr>
+          <w:rFonts w:hint="eastAsia"/>
+        </w:rPr>
+        <w:t xml:space="preserve">4. </w:t>
+      </w:r>
+      <w:r>
+        <w:rPr>
+          <w:rFonts w:hint="eastAsia"/>
+        </w:rPr>
+        <w:t xml:space="preserve">프레임 </w:t>
+      </w:r>
+      <w:r>
+        <w:rPr>
+          <w:rFonts w:hint="eastAsia"/>
+        </w:rPr>
+        <w:t>자원 배열의 원소가 세 개라면 CPU는 GPU보다 최대 두 프레임 앞서갈 수 있으며, GPU는 CPU를 따라잡기 위해 쉼 없이 일하게 됨.</w:t>
+      </w:r>
+    </w:p>
+    <w:p/>
+    <w:p>
+      <w:pPr>
+        <w:rPr>
+          <w:b/>
+        </w:rPr>
+      </w:pPr>
+      <w:r>
+        <w:rPr>
+          <w:rFonts w:hint="eastAsia"/>
+          <w:b/>
+        </w:rPr>
+        <w:t xml:space="preserve">7.2 </w:t>
+      </w:r>
+      <w:proofErr w:type="spellStart"/>
+      <w:r>
+        <w:rPr>
+          <w:rFonts w:hint="eastAsia"/>
+          <w:b/>
+        </w:rPr>
+        <w:t>렌더</w:t>
+      </w:r>
+      <w:proofErr w:type="spellEnd"/>
+      <w:r>
+        <w:rPr>
+          <w:rFonts w:hint="eastAsia"/>
+          <w:b/>
+        </w:rPr>
+        <w:t xml:space="preserve"> 항목</w:t>
+      </w:r>
+    </w:p>
+    <w:p>
+      <w:r>
+        <w:rPr>
+          <w:rFonts w:hint="eastAsia"/>
+        </w:rPr>
+        <w:t xml:space="preserve">- 하나의 완전한 그리기 호출 명령을 </w:t>
+      </w:r>
+      <w:proofErr w:type="spellStart"/>
+      <w:r>
+        <w:rPr>
+          <w:rFonts w:hint="eastAsia"/>
+        </w:rPr>
+        <w:t>렌더링</w:t>
+      </w:r>
+      <w:proofErr w:type="spellEnd"/>
+      <w:r>
+        <w:rPr>
+          <w:rFonts w:hint="eastAsia"/>
+        </w:rPr>
+        <w:t xml:space="preserve"> 파이프라인에 제출하는데 필요한 자료 집합을 </w:t>
+      </w:r>
+      <w:proofErr w:type="spellStart"/>
+      <w:r>
+        <w:rPr>
+          <w:rFonts w:hint="eastAsia"/>
+          <w:b/>
+        </w:rPr>
+        <w:t>렌더</w:t>
+      </w:r>
+      <w:proofErr w:type="spellEnd"/>
+      <w:r>
+        <w:rPr>
+          <w:rFonts w:hint="eastAsia"/>
+          <w:b/>
+        </w:rPr>
+        <w:t xml:space="preserve"> 항목(Render Item)</w:t>
+      </w:r>
+      <w:r>
+        <w:rPr>
+          <w:rFonts w:hint="eastAsia"/>
+        </w:rPr>
+        <w:t>이라 한다.</w:t>
+      </w:r>
+    </w:p>
+    <w:p/>
+    <w:p>
+      <w:pPr>
+        <w:rPr>
+          <w:rFonts w:hint="eastAsia"/>
+          <w:b/>
+        </w:rPr>
+      </w:pPr>
+      <w:r>
+        <w:rPr>
+          <w:rFonts w:hint="eastAsia"/>
+          <w:b/>
+        </w:rPr>
+        <w:lastRenderedPageBreak/>
+        <w:t xml:space="preserve">7.3 </w:t>
+      </w:r>
+      <w:proofErr w:type="spellStart"/>
+      <w:r>
+        <w:rPr>
+          <w:rFonts w:hint="eastAsia"/>
+          <w:b/>
+        </w:rPr>
+        <w:t>패스별</w:t>
+      </w:r>
+      <w:proofErr w:type="spellEnd"/>
+      <w:r>
+        <w:rPr>
+          <w:rFonts w:hint="eastAsia"/>
+          <w:b/>
+        </w:rPr>
+        <w:t xml:space="preserve"> 상수 버퍼</w:t>
+      </w:r>
+    </w:p>
+    <w:p>
+      <w:r>
+        <w:rPr>
+          <w:rFonts w:hint="eastAsia"/>
+        </w:rPr>
+        <w:t xml:space="preserve">- 이 버퍼는 하나의 </w:t>
+      </w:r>
+      <w:proofErr w:type="spellStart"/>
+      <w:r>
+        <w:rPr>
+          <w:rFonts w:hint="eastAsia"/>
+        </w:rPr>
+        <w:t>렌더링</w:t>
+      </w:r>
+      <w:proofErr w:type="spellEnd"/>
+      <w:r>
+        <w:rPr>
+          <w:rFonts w:hint="eastAsia"/>
+        </w:rPr>
+        <w:t xml:space="preserve"> 패스 전체에서 변하지 않는 상수 자료를 저장.</w:t>
+      </w:r>
+    </w:p>
+    <w:p/>
+    <w:p>
+      <w:r>
+        <w:rPr>
+          <w:rFonts w:asciiTheme="minorEastAsia" w:hAnsiTheme="minorEastAsia" w:hint="eastAsia"/>
+          <w:b/>
+        </w:rPr>
+        <w:t>※</w:t>
+      </w:r>
+      <w:r>
+        <w:rPr>
+          <w:rFonts w:asciiTheme="minorEastAsia" w:hAnsiTheme="minorEastAsia" w:hint="eastAsia"/>
+          <w:b/>
+        </w:rPr>
+        <w:t xml:space="preserve"> </w:t>
+      </w:r>
+      <w:proofErr w:type="spellStart"/>
+      <w:r>
+        <w:rPr>
+          <w:rFonts w:asciiTheme="minorEastAsia" w:hAnsiTheme="minorEastAsia" w:hint="eastAsia"/>
+        </w:rPr>
+        <w:t>셰이더가</w:t>
+      </w:r>
+      <w:proofErr w:type="spellEnd"/>
+      <w:r>
+        <w:rPr>
+          <w:rFonts w:asciiTheme="minorEastAsia" w:hAnsiTheme="minorEastAsia" w:hint="eastAsia"/>
+        </w:rPr>
+        <w:t xml:space="preserve"> 사용하는 상수 버퍼가 너무 많아지지 않도록 할 것. [Thibieroz13]은 성능을 위해서는 그 수를 5 미만으로 두라고 권하고 있다.</w:t>
       </w:r>
       <w:bookmarkStart w:id="0" w:name="_GoBack"/>
       <w:bookmarkEnd w:id="0"/>
     </w:p>
-    <w:p>
-      <w:pPr>
-        <w:rPr>
-          <w:rFonts w:hint="eastAsia"/>
-        </w:rPr>
-      </w:pPr>
-      <w:r>
-        <w:rPr>
-          <w:rFonts w:hint="eastAsia"/>
-        </w:rPr>
-        <w:t>- CPU와 GPU는 병렬로 작동</w:t>
-      </w:r>
-    </w:p>
-    <w:p>
-      <w:pPr>
-        <w:rPr>
-          <w:rFonts w:hint="eastAsia"/>
-        </w:rPr>
-      </w:pPr>
-      <w:r>
-        <w:rPr>
-          <w:rFonts w:hint="eastAsia"/>
-        </w:rPr>
-        <w:t>- CPU는 명령 목록들을 구축하고 제출.</w:t>
-      </w:r>
-    </w:p>
-    <w:p>
-      <w:pPr>
-        <w:rPr>
-          <w:rFonts w:hint="eastAsia"/>
-        </w:rPr>
-      </w:pPr>
-      <w:r>
-        <w:rPr>
-          <w:rFonts w:hint="eastAsia"/>
-        </w:rPr>
-        <w:t xml:space="preserve">- GPU는 명령 </w:t>
-      </w:r>
-      <w:proofErr w:type="spellStart"/>
-      <w:r>
-        <w:rPr>
-          <w:rFonts w:hint="eastAsia"/>
-        </w:rPr>
-        <w:t>대기열에</w:t>
-      </w:r>
-      <w:proofErr w:type="spellEnd"/>
-      <w:r>
-        <w:rPr>
-          <w:rFonts w:hint="eastAsia"/>
-        </w:rPr>
-        <w:t xml:space="preserve"> 담긴 명령들을 처리.</w:t>
-      </w:r>
-    </w:p>
-    <w:p>
-      <w:pPr>
-        <w:rPr>
-          <w:rFonts w:hint="eastAsia"/>
-        </w:rPr>
-      </w:pPr>
-    </w:p>
-    <w:p>
-      <w:pPr>
-        <w:rPr>
-          <w:rFonts w:asciiTheme="minorEastAsia" w:hAnsiTheme="minorEastAsia" w:hint="eastAsia"/>
-        </w:rPr>
-      </w:pPr>
-      <w:r>
-        <w:rPr>
-          <w:rFonts w:asciiTheme="minorEastAsia" w:hAnsiTheme="minorEastAsia" w:hint="eastAsia"/>
-          <w:b/>
-        </w:rPr>
-        <w:t xml:space="preserve">※ </w:t>
-      </w:r>
-      <w:proofErr w:type="spellStart"/>
-      <w:r>
-        <w:rPr>
-          <w:rFonts w:asciiTheme="minorEastAsia" w:hAnsiTheme="minorEastAsia" w:hint="eastAsia"/>
-          <w:b/>
-        </w:rPr>
-        <w:t>FlushCommandQueue</w:t>
-      </w:r>
-      <w:proofErr w:type="spellEnd"/>
-      <w:r>
-        <w:rPr>
-          <w:rFonts w:asciiTheme="minorEastAsia" w:hAnsiTheme="minorEastAsia" w:hint="eastAsia"/>
-        </w:rPr>
-        <w:t xml:space="preserve"> 함수를 호출하여 해당 프레임의 모든 명령이 실행되기를 기다림. 동기화 문제를 확실히 해결하지만 비효율적임.</w:t>
-      </w:r>
-    </w:p>
-    <w:p>
-      <w:pPr>
-        <w:rPr>
-          <w:rFonts w:asciiTheme="minorEastAsia" w:hAnsiTheme="minorEastAsia" w:hint="eastAsia"/>
-        </w:rPr>
-      </w:pPr>
-      <w:r>
-        <w:rPr>
-          <w:rFonts w:asciiTheme="minorEastAsia" w:hAnsiTheme="minorEastAsia" w:hint="eastAsia"/>
-        </w:rPr>
-        <w:tab/>
-        <w:t>1. 한 프레임의 시작에서 GPU는 처리할 명령이 하나 없는 상황에 부닥침.</w:t>
-      </w:r>
-    </w:p>
-    <w:p>
-      <w:pPr>
-        <w:rPr>
-          <w:rFonts w:hint="eastAsia"/>
-        </w:rPr>
-      </w:pPr>
-      <w:r>
-        <w:rPr>
-          <w:rFonts w:asciiTheme="minorEastAsia" w:hAnsiTheme="minorEastAsia" w:hint="eastAsia"/>
-        </w:rPr>
-        <w:tab/>
-        <w:t xml:space="preserve">2. 반대로, 한 프레임 끝에서 CPU와 GPU가 명령들을 모두 처리할 </w:t>
-      </w:r>
-      <w:proofErr w:type="spellStart"/>
-      <w:r>
-        <w:rPr>
-          <w:rFonts w:asciiTheme="minorEastAsia" w:hAnsiTheme="minorEastAsia" w:hint="eastAsia"/>
-        </w:rPr>
-        <w:t>떄까지</w:t>
-      </w:r>
-      <w:proofErr w:type="spellEnd"/>
-      <w:r>
-        <w:rPr>
-          <w:rFonts w:asciiTheme="minorEastAsia" w:hAnsiTheme="minorEastAsia" w:hint="eastAsia"/>
-        </w:rPr>
-        <w:t xml:space="preserve"> 기다려야 함.</w:t>
-      </w:r>
-    </w:p>
-    <w:p>
-      <w:pPr>
-        <w:rPr>
-          <w:rFonts w:hint="eastAsia"/>
-        </w:rPr>
-      </w:pPr>
-    </w:p>
-    <w:p>
-      <w:pPr>
-        <w:rPr>
-          <w:rFonts w:hint="eastAsia"/>
-        </w:rPr>
-      </w:pPr>
-      <w:r>
-        <w:rPr>
-          <w:rFonts w:asciiTheme="minorEastAsia" w:hAnsiTheme="minorEastAsia" w:hint="eastAsia"/>
-          <w:b/>
-        </w:rPr>
-        <w:t>※</w:t>
-      </w:r>
-      <w:r>
-        <w:rPr>
-          <w:rFonts w:hint="eastAsia"/>
-          <w:b/>
-        </w:rPr>
-        <w:t xml:space="preserve"> 프레임 자원 (Frame </w:t>
-      </w:r>
-      <w:proofErr w:type="spellStart"/>
-      <w:r>
-        <w:rPr>
-          <w:rFonts w:hint="eastAsia"/>
-          <w:b/>
-        </w:rPr>
-        <w:t>resourse</w:t>
-      </w:r>
-      <w:proofErr w:type="spellEnd"/>
-      <w:r>
-        <w:rPr>
-          <w:rFonts w:hint="eastAsia"/>
-          <w:b/>
-        </w:rPr>
-        <w:t>)</w:t>
-      </w:r>
-      <w:r>
-        <w:rPr>
-          <w:rFonts w:hint="eastAsia"/>
-        </w:rPr>
-        <w:t xml:space="preserve"> - 매 프레임 CPU가 수행해야 하는 자원들을 순환 배열(circular array)로 관리.</w:t>
-      </w:r>
-    </w:p>
-    <w:p>
-      <w:pPr>
-        <w:rPr>
-          <w:rFonts w:hint="eastAsia"/>
-        </w:rPr>
-      </w:pPr>
-      <w:r>
-        <w:rPr>
-          <w:rFonts w:hint="eastAsia"/>
-        </w:rPr>
-        <w:t xml:space="preserve">1. </w:t>
-      </w:r>
-      <w:r>
-        <w:rPr>
-          <w:rFonts w:hint="eastAsia"/>
-        </w:rPr>
-        <w:t xml:space="preserve">프레임 n에서 CPU는 프레임 자원 배열을 훑으며 다음 번 가용 프레임 지원(즉, GPU가 사용하지 않는)을 찾음. </w:t>
-      </w:r>
-    </w:p>
-    <w:p>
-      <w:pPr>
-        <w:rPr>
-          <w:rFonts w:hint="eastAsia"/>
-        </w:rPr>
-      </w:pPr>
-      <w:r>
-        <w:rPr>
-          <w:rFonts w:hint="eastAsia"/>
-        </w:rPr>
-        <w:t xml:space="preserve">2. </w:t>
-      </w:r>
-      <w:r>
-        <w:rPr>
-          <w:rFonts w:hint="eastAsia"/>
-        </w:rPr>
-        <w:t>GPU가 이전 프레임을 처리하는 동안 CPU는 그런 가용 프레임 자원을 적절히 갱신하고 프레임 n을 위한 명령 목록들을 구축해서 제출</w:t>
-      </w:r>
-    </w:p>
-    <w:p>
-      <w:pPr>
-        <w:rPr>
-          <w:rFonts w:hint="eastAsia"/>
-        </w:rPr>
-      </w:pPr>
-      <w:r>
-        <w:rPr>
-          <w:rFonts w:hint="eastAsia"/>
-        </w:rPr>
-        <w:t xml:space="preserve">3. </w:t>
-      </w:r>
-      <w:r>
-        <w:rPr>
-          <w:rFonts w:hint="eastAsia"/>
-        </w:rPr>
-        <w:t>프레임 n+1로 넘어가서 같은 과정을 반복</w:t>
-      </w:r>
-    </w:p>
-    <w:p>
-      <w:pPr>
-        <w:rPr>
-          <w:rFonts w:hint="eastAsia"/>
-        </w:rPr>
-      </w:pPr>
-      <w:r>
-        <w:rPr>
-          <w:rFonts w:hint="eastAsia"/>
-        </w:rPr>
-        <w:t xml:space="preserve">4. </w:t>
-      </w:r>
-      <w:r>
-        <w:rPr>
-          <w:rFonts w:hint="eastAsia"/>
-        </w:rPr>
-        <w:t xml:space="preserve">프레임 </w:t>
-      </w:r>
-      <w:r>
-        <w:rPr>
-          <w:rFonts w:hint="eastAsia"/>
-        </w:rPr>
-        <w:t>자원 배열의 원소가 세 개라면 CPU는 GPU보다 최대 두 프레임 앞서갈 수 있으며, GPU는 CPU를 따라잡기 위해 쉼 없이 일하게 됨.</w:t>
-      </w:r>
-    </w:p>
-    <w:p>
-      <w:pPr>
-        <w:rPr>
-          <w:rFonts w:hint="eastAsia"/>
-        </w:rPr>
-      </w:pPr>
-    </w:p>
-    <w:p>
-      <w:pPr>
-        <w:rPr>
-          <w:rFonts w:hint="eastAsia"/>
-          <w:b/>
-        </w:rPr>
-      </w:pPr>
-      <w:r>
-        <w:rPr>
-          <w:rFonts w:hint="eastAsia"/>
-          <w:b/>
-        </w:rPr>
-        <w:t xml:space="preserve">7.2 </w:t>
-      </w:r>
-      <w:proofErr w:type="spellStart"/>
-      <w:r>
-        <w:rPr>
-          <w:rFonts w:hint="eastAsia"/>
-          <w:b/>
-        </w:rPr>
-        <w:t>렌더</w:t>
-      </w:r>
-      <w:proofErr w:type="spellEnd"/>
-      <w:r>
-        <w:rPr>
-          <w:rFonts w:hint="eastAsia"/>
-          <w:b/>
-        </w:rPr>
-        <w:t xml:space="preserve"> 항목</w:t>
-      </w:r>
-    </w:p>
-    <w:p>
-      <w:pPr>
-        <w:rPr>
-          <w:rFonts w:hint="eastAsia"/>
-        </w:rPr>
-      </w:pPr>
-      <w:r>
-        <w:rPr>
-          <w:rFonts w:hint="eastAsia"/>
-        </w:rPr>
-        <w:t xml:space="preserve">- 하나의 완전한 그리기 호출 명령을 </w:t>
-      </w:r>
-      <w:proofErr w:type="spellStart"/>
-      <w:r>
-        <w:rPr>
-          <w:rFonts w:hint="eastAsia"/>
-        </w:rPr>
-        <w:t>렌더링</w:t>
-      </w:r>
-      <w:proofErr w:type="spellEnd"/>
-      <w:r>
-        <w:rPr>
-          <w:rFonts w:hint="eastAsia"/>
-        </w:rPr>
-        <w:t xml:space="preserve"> 파이프라인에 제출하는데 필요한 자료 집합을 </w:t>
-      </w:r>
-      <w:proofErr w:type="spellStart"/>
-      <w:r>
-        <w:rPr>
-          <w:rFonts w:hint="eastAsia"/>
-          <w:b/>
-        </w:rPr>
-        <w:t>렌더</w:t>
-      </w:r>
-      <w:proofErr w:type="spellEnd"/>
-      <w:r>
-        <w:rPr>
-          <w:rFonts w:hint="eastAsia"/>
-          <w:b/>
-        </w:rPr>
-        <w:t xml:space="preserve"> 항목(Render Item)</w:t>
-      </w:r>
-      <w:r>
-        <w:rPr>
-          <w:rFonts w:hint="eastAsia"/>
-        </w:rPr>
-        <w:t>이라 한다.</w:t>
-      </w:r>
-    </w:p>
-    <w:p>
-      <w:pPr>
-        <w:rPr>
-          <w:rFonts w:hint="eastAsia"/>
-        </w:rPr>
-      </w:pPr>
-    </w:p>
-    <w:p>
-      <w:pPr>
-        <w:rPr>
-          <w:rFonts w:hint="eastAsia"/>
-        </w:rPr>
-      </w:pPr>
-    </w:p>
-    <w:p>
-      <w:pPr>
-        <w:rPr>
-          <w:rFonts w:hint="eastAsia"/>
-        </w:rPr>
-      </w:pPr>
-    </w:p>
-    <w:p>
-      <w:pPr>
-        <w:rPr>
-          <w:rFonts w:hint="eastAsia"/>
-        </w:rPr>
-      </w:pPr>
-    </w:p>
-    <w:p>
-      <w:pPr>
-        <w:rPr>
-          <w:rFonts w:hint="eastAsia"/>
-        </w:rPr>
-      </w:pPr>
-    </w:p>
-    <w:p>
-      <w:pPr>
-        <w:rPr>
-          <w:rFonts w:hint="eastAsia"/>
-        </w:rPr>
-      </w:pPr>
-    </w:p>
-    <w:p>
-      <w:pPr>
-        <w:rPr>
-          <w:rFonts w:hint="eastAsia"/>
-        </w:rPr>
-      </w:pPr>
-    </w:p>
+    <w:p/>
     <w:p/>
     <w:sectPr>
       <w:pgSz w:w="11906" w:h="16838"/>

</xml_diff>